<commit_message>
add chapter 3 and questionnaire
</commit_message>
<xml_diff>
--- a/บทที่ 3(โปรแกรมบัญชี).docx
+++ b/บทที่ 3(โปรแกรมบัญชี).docx
@@ -314,7 +314,6 @@
                             <w:p>
                               <w:pPr>
                                 <w:rPr>
-                                  <w:rFonts w:hint="cs"/>
                                   <w:cs/>
                                 </w:rPr>
                               </w:pPr>
@@ -933,16 +932,7 @@
           <w:bCs/>
           <w:cs/>
         </w:rPr>
-        <w:t>ขอบเขตขอ</w:t>
-      </w:r>
-      <w:r>
-        <w:rPr>
-          <w:rFonts w:ascii="CordiaUPC" w:hAnsi="CordiaUPC" w:cs="CordiaUPC"/>
-          <w:b/>
-          <w:bCs/>
-          <w:cs/>
-        </w:rPr>
-        <w:t>งการวิจัย</w:t>
+        <w:t>ขอบเขตของการวิจัย</w:t>
       </w:r>
     </w:p>
     <w:p>
@@ -1262,10 +1252,28 @@
     <w:p>
       <w:pPr>
         <w:rPr>
+          <w:rFonts w:ascii="CordiaUPC" w:hAnsi="CordiaUPC" w:cs="CordiaUPC"/>
+          <w:b/>
+          <w:bCs/>
+          <w:sz w:val="28"/>
+        </w:rPr>
+      </w:pPr>
+      <w:r>
+        <w:rPr>
           <w:rFonts w:ascii="CordiaUPC" w:hAnsi="CordiaUPC" w:cs="CordiaUPC" w:hint="cs"/>
           <w:b/>
           <w:bCs/>
           <w:sz w:val="28"/>
+          <w:cs/>
+        </w:rPr>
+        <w:t>การวิเคราะห์ข้อมูลและสถิติที่ใช้</w:t>
+      </w:r>
+    </w:p>
+    <w:p>
+      <w:pPr>
+        <w:rPr>
+          <w:rFonts w:ascii="CordiaUPC" w:hAnsi="CordiaUPC" w:cs="CordiaUPC"/>
+          <w:sz w:val="28"/>
         </w:rPr>
       </w:pPr>
       <w:r>
@@ -1276,76 +1284,98 @@
           <w:sz w:val="28"/>
           <w:cs/>
         </w:rPr>
-        <w:t>การวิเคราะห์ข้อมูลและสถิติที่ใช้</w:t>
+        <w:tab/>
+      </w:r>
+      <w:r>
+        <w:rPr>
+          <w:rFonts w:ascii="CordiaUPC" w:hAnsi="CordiaUPC" w:cs="CordiaUPC"/>
+          <w:sz w:val="28"/>
+          <w:cs/>
+        </w:rPr>
+        <w:t>วิเคราะห์ข้อมูลที่ได้จากการสัมภาษณ์ผู้บริหารและพนักงานบัญชี โดยใช้สถิติเชิงพรรณ</w:t>
+      </w:r>
+      <w:r>
+        <w:rPr>
+          <w:rFonts w:ascii="CordiaUPC" w:hAnsi="CordiaUPC" w:cs="CordiaUPC" w:hint="cs"/>
+          <w:sz w:val="28"/>
+          <w:cs/>
+        </w:rPr>
+        <w:t>น</w:t>
+      </w:r>
+      <w:r>
+        <w:rPr>
+          <w:rFonts w:ascii="CordiaUPC" w:hAnsi="CordiaUPC" w:cs="CordiaUPC"/>
+          <w:sz w:val="28"/>
+          <w:cs/>
+        </w:rPr>
+        <w:t>า ค่าสถิติที่ใช้ในการวิเคราะห์คือ ความถี่ และค่าร้อยละ</w:t>
       </w:r>
     </w:p>
     <w:p>
       <w:pPr>
         <w:rPr>
-          <w:rFonts w:ascii="CordiaUPC" w:hAnsi="CordiaUPC" w:cs="CordiaUPC" w:hint="cs"/>
-          <w:sz w:val="28"/>
-        </w:rPr>
-      </w:pPr>
-      <w:r>
-        <w:rPr>
-          <w:rFonts w:ascii="CordiaUPC" w:hAnsi="CordiaUPC" w:cs="CordiaUPC" w:hint="cs"/>
+          <w:rFonts w:ascii="CordiaUPC" w:hAnsi="CordiaUPC" w:cs="CordiaUPC"/>
+          <w:sz w:val="28"/>
+        </w:rPr>
+      </w:pPr>
+      <w:r>
+        <w:rPr>
+          <w:rFonts w:ascii="CordiaUPC" w:hAnsi="CordiaUPC" w:cs="CordiaUPC"/>
           <w:b/>
           <w:bCs/>
           <w:sz w:val="28"/>
           <w:cs/>
         </w:rPr>
-        <w:tab/>
-      </w:r>
-      <w:r>
-        <w:rPr>
-          <w:rFonts w:ascii="CordiaUPC" w:hAnsi="CordiaUPC" w:cs="CordiaUPC"/>
-          <w:sz w:val="28"/>
-          <w:cs/>
-        </w:rPr>
-        <w:t>วิเคราะห์ข้อมูลที่ได้จากการสัมภาษณ์ผู้บริหารและพนักงานบัญชี โดยใช้สถิติเชิงพรรณ</w:t>
-      </w:r>
-      <w:r>
-        <w:rPr>
-          <w:rFonts w:ascii="CordiaUPC" w:hAnsi="CordiaUPC" w:cs="CordiaUPC" w:hint="cs"/>
-          <w:sz w:val="28"/>
-          <w:cs/>
-        </w:rPr>
-        <w:t>น</w:t>
-      </w:r>
-      <w:r>
-        <w:rPr>
-          <w:rFonts w:ascii="CordiaUPC" w:hAnsi="CordiaUPC" w:cs="CordiaUPC"/>
-          <w:sz w:val="28"/>
-          <w:cs/>
-        </w:rPr>
-        <w:t>า ค่าสถิติที่ใช้ในการวิเคราะห์คือ ความถี่ และค่าร้อยละ</w:t>
+        <w:lastRenderedPageBreak/>
+        <w:t>สมมติฐานของการวิจัย (ถ้ามี)</w:t>
       </w:r>
     </w:p>
     <w:p>
       <w:pPr>
-        <w:rPr>
-          <w:rFonts w:ascii="CordiaUPC" w:hAnsi="CordiaUPC" w:cs="CordiaUPC"/>
-          <w:sz w:val="28"/>
-        </w:rPr>
-      </w:pPr>
-      <w:r>
-        <w:rPr>
-          <w:rFonts w:ascii="CordiaUPC" w:hAnsi="CordiaUPC" w:cs="CordiaUPC"/>
-          <w:b/>
-          <w:bCs/>
-          <w:sz w:val="28"/>
-          <w:cs/>
-        </w:rPr>
-        <w:lastRenderedPageBreak/>
-        <w:t>สมมติฐานของการวิจัย (ถ้ามี)</w:t>
+        <w:ind w:left="360"/>
+        <w:rPr>
+          <w:rFonts w:ascii="CordiaUPC" w:hAnsi="CordiaUPC" w:cs="CordiaUPC"/>
+          <w:sz w:val="28"/>
+        </w:rPr>
+      </w:pPr>
+      <w:r>
+        <w:rPr>
+          <w:rFonts w:ascii="CordiaUPC" w:hAnsi="CordiaUPC" w:cs="CordiaUPC"/>
+          <w:sz w:val="28"/>
+        </w:rPr>
+        <w:t>H</w:t>
+      </w:r>
+      <w:r>
+        <w:rPr>
+          <w:rFonts w:ascii="CordiaUPC" w:hAnsi="CordiaUPC" w:cs="CordiaUPC"/>
+          <w:sz w:val="28"/>
+          <w:cs/>
+        </w:rPr>
+        <w:t>1</w:t>
+      </w:r>
+      <w:r>
+        <w:rPr>
+          <w:rFonts w:ascii="CordiaUPC" w:hAnsi="CordiaUPC" w:cs="CordiaUPC"/>
+          <w:sz w:val="28"/>
+        </w:rPr>
+        <w:t xml:space="preserve">: </w:t>
+      </w:r>
+      <w:r>
+        <w:rPr>
+          <w:rFonts w:ascii="CordiaUPC" w:hAnsi="CordiaUPC" w:cs="CordiaUPC"/>
+          <w:sz w:val="28"/>
+          <w:cs/>
+        </w:rPr>
+        <w:t>คุณสมบัติต่างๆของซอฟแวร์โปรแกรมบัญชี ฟังค์ชั่นการทำงานความใช้งานง่ายของโปรแกรมบัญชี มีผลต่อการตัดสินใจที่จะใช้งานโปรแกรมบัญชี</w:t>
       </w:r>
     </w:p>
     <w:p>
       <w:pPr>
         <w:ind w:left="360"/>
         <w:rPr>
-          <w:rFonts w:ascii="CordiaUPC" w:hAnsi="CordiaUPC" w:cs="CordiaUPC" w:hint="cs"/>
-          <w:sz w:val="28"/>
+          <w:rFonts w:ascii="CordiaUPC" w:hAnsi="CordiaUPC" w:cs="CordiaUPC"/>
+          <w:sz w:val="28"/>
+          <w:cs/>
         </w:rPr>
       </w:pPr>
       <w:r>
@@ -1361,7 +1391,7 @@
           <w:sz w:val="28"/>
           <w:cs/>
         </w:rPr>
-        <w:t>1</w:t>
+        <w:t>2</w:t>
       </w:r>
       <w:r>
         <w:rPr>
@@ -1376,23 +1406,7 @@
           <w:sz w:val="28"/>
           <w:cs/>
         </w:rPr>
-        <w:t>คุณสมบัติต่า</w:t>
-      </w:r>
-      <w:r>
-        <w:rPr>
-          <w:rFonts w:ascii="CordiaUPC" w:hAnsi="CordiaUPC" w:cs="CordiaUPC"/>
-          <w:sz w:val="28"/>
-          <w:cs/>
-        </w:rPr>
-        <w:t>งๆของซอฟแวร์โปรแกรมบัญชี ฟังค์ชั่นการทำงาน</w:t>
-      </w:r>
-      <w:r>
-        <w:rPr>
-          <w:rFonts w:ascii="CordiaUPC" w:hAnsi="CordiaUPC" w:cs="CordiaUPC"/>
-          <w:sz w:val="28"/>
-          <w:cs/>
-        </w:rPr>
-        <w:t>ความใช้งานง่ายของโปรแกรมบัญชี มีผลต่อการตัดสินใจที่จะใช้งานโปรแกรมบัญชี</w:t>
+        <w:t>ความเหมาะสมและลักษณะการทำงานของโปรแกรมบัญชี มีผลต่อการตัดสินใจที่จะใช้งานโปรแกรมบัญชี</w:t>
       </w:r>
     </w:p>
     <w:p>
@@ -1417,7 +1431,7 @@
           <w:sz w:val="28"/>
           <w:cs/>
         </w:rPr>
-        <w:t>2</w:t>
+        <w:t>3</w:t>
       </w:r>
       <w:r>
         <w:rPr>
@@ -1432,22 +1446,14 @@
           <w:sz w:val="28"/>
           <w:cs/>
         </w:rPr>
-        <w:t>ความเหมาะสมและลักษณะการทำงานของโปรแกรมบัญชี มีผลต่อการตัดสินใจ</w:t>
-      </w:r>
-      <w:r>
-        <w:rPr>
-          <w:rFonts w:ascii="CordiaUPC" w:hAnsi="CordiaUPC" w:cs="CordiaUPC"/>
-          <w:sz w:val="28"/>
-          <w:cs/>
-        </w:rPr>
-        <w:t>ที่จะใช้งานโปรแกรมบัญชี</w:t>
+        <w:t>ราคาและความคุ้มค่าในการลงทุน มีผลต่อการตัดสินใจที่จะใช้งานโปรแกรมบัญชี</w:t>
       </w:r>
     </w:p>
     <w:p>
       <w:pPr>
         <w:ind w:left="360"/>
         <w:rPr>
-          <w:rFonts w:ascii="CordiaUPC" w:hAnsi="CordiaUPC" w:cs="CordiaUPC"/>
+          <w:rFonts w:ascii="CordiaUPC" w:hAnsi="CordiaUPC" w:cs="CordiaUPC" w:hint="cs"/>
           <w:sz w:val="28"/>
           <w:cs/>
         </w:rPr>
@@ -1465,7 +1471,7 @@
           <w:sz w:val="28"/>
           <w:cs/>
         </w:rPr>
-        <w:t>3</w:t>
+        <w:t>4</w:t>
       </w:r>
       <w:r>
         <w:rPr>
@@ -1480,55 +1486,15 @@
           <w:sz w:val="28"/>
           <w:cs/>
         </w:rPr>
-        <w:t xml:space="preserve">ราคาและความคุ้มค่าในการลงทุน </w:t>
-      </w:r>
-      <w:r>
-        <w:rPr>
-          <w:rFonts w:ascii="CordiaUPC" w:hAnsi="CordiaUPC" w:cs="CordiaUPC"/>
-          <w:sz w:val="28"/>
-          <w:cs/>
-        </w:rPr>
-        <w:t>มีผลต่อการตัดสินใจที่จะใช้งานโปรแกรมบัญชี</w:t>
-      </w:r>
-    </w:p>
-    <w:p>
-      <w:pPr>
-        <w:ind w:left="360"/>
-        <w:rPr>
-          <w:rFonts w:ascii="CordiaUPC" w:hAnsi="CordiaUPC" w:cs="CordiaUPC"/>
-          <w:sz w:val="28"/>
-          <w:cs/>
-        </w:rPr>
-      </w:pPr>
-      <w:r>
-        <w:rPr>
-          <w:rFonts w:ascii="CordiaUPC" w:hAnsi="CordiaUPC" w:cs="CordiaUPC"/>
-          <w:sz w:val="28"/>
-        </w:rPr>
-        <w:t>H</w:t>
-      </w:r>
-      <w:r>
-        <w:rPr>
-          <w:rFonts w:ascii="CordiaUPC" w:hAnsi="CordiaUPC" w:cs="CordiaUPC"/>
-          <w:sz w:val="28"/>
-          <w:cs/>
-        </w:rPr>
-        <w:t>4</w:t>
-      </w:r>
-      <w:r>
-        <w:rPr>
-          <w:rFonts w:ascii="CordiaUPC" w:hAnsi="CordiaUPC" w:cs="CordiaUPC"/>
-          <w:sz w:val="28"/>
-        </w:rPr>
-        <w:t xml:space="preserve">: </w:t>
-      </w:r>
-      <w:r>
-        <w:rPr>
-          <w:rFonts w:ascii="CordiaUPC" w:hAnsi="CordiaUPC" w:cs="CordiaUPC"/>
-          <w:sz w:val="28"/>
-          <w:cs/>
-        </w:rPr>
         <w:t>ความปลอดภัยของข้อมูล มีผลต่อการตัดสินใจที่จะใช้งานโปรแกรมบัญชี</w:t>
+      </w:r>
+      <w:r>
+        <w:rPr>
+          <w:rFonts w:ascii="CordiaUPC" w:hAnsi="CordiaUPC" w:cs="CordiaUPC" w:hint="cs"/>
+          <w:sz w:val="28"/>
+          <w:cs/>
+        </w:rPr>
+        <w:t xml:space="preserve"> </w:t>
       </w:r>
       <w:bookmarkStart w:id="0" w:name="_GoBack"/>
       <w:bookmarkEnd w:id="0"/>
@@ -1536,7 +1502,7 @@
     <w:p>
       <w:pPr>
         <w:rPr>
-          <w:rFonts w:ascii="CordiaUPC" w:hAnsi="CordiaUPC" w:cs="CordiaUPC" w:hint="cs"/>
+          <w:rFonts w:ascii="CordiaUPC" w:hAnsi="CordiaUPC" w:cs="CordiaUPC"/>
           <w:sz w:val="28"/>
           <w:cs/>
         </w:rPr>
@@ -4521,6 +4487,7 @@
   <w:style w:type="character" w:default="1" w:styleId="a0">
     <w:name w:val="Default Paragraph Font"/>
     <w:uiPriority w:val="1"/>
+    <w:semiHidden/>
     <w:unhideWhenUsed/>
   </w:style>
   <w:style w:type="table" w:default="1" w:styleId="a1">
@@ -4779,6 +4746,7 @@
   <w:style w:type="character" w:default="1" w:styleId="a0">
     <w:name w:val="Default Paragraph Font"/>
     <w:uiPriority w:val="1"/>
+    <w:semiHidden/>
     <w:unhideWhenUsed/>
   </w:style>
   <w:style w:type="table" w:default="1" w:styleId="a1">

</xml_diff>

<commit_message>
fixed chapter 3 and powerpoint
</commit_message>
<xml_diff>
--- a/บทที่ 3(โปรแกรมบัญชี).docx
+++ b/บทที่ 3(โปรแกรมบัญชี).docx
@@ -180,102 +180,71 @@
                               </w:pPr>
                               <w:r>
                                 <w:rPr>
-                                  <w:rFonts w:asciiTheme="majorBidi" w:hAnsiTheme="majorBidi" w:cstheme="majorBidi"/>
+                                  <w:rFonts w:asciiTheme="majorBidi" w:hAnsiTheme="majorBidi" w:cs="Angsana New"/>
                                   <w:cs/>
                                 </w:rPr>
-                                <w:t>โปรแกรมสำเร็จรูปทางการบัญชี</w:t>
+                                <w:t>คุณลักษณะของซอฟต์แวร์บัญชีที่ดี</w:t>
                               </w:r>
                             </w:p>
                             <w:p>
                               <w:pPr>
+                                <w:spacing w:after="0"/>
                                 <w:rPr>
                                   <w:rFonts w:asciiTheme="majorBidi" w:hAnsiTheme="majorBidi" w:cstheme="majorBidi"/>
                                 </w:rPr>
                               </w:pPr>
                               <w:r>
                                 <w:rPr>
-                                  <w:rFonts w:asciiTheme="majorBidi" w:hAnsiTheme="majorBidi" w:cstheme="majorBidi" w:hint="cs"/>
+                                  <w:rFonts w:asciiTheme="majorBidi" w:hAnsiTheme="majorBidi" w:cs="Angsana New"/>
                                   <w:cs/>
                                 </w:rPr>
-                                <w:t>1.</w:t>
-                              </w:r>
-                              <w:r>
-                                <w:rPr>
-                                  <w:rFonts w:asciiTheme="majorBidi" w:hAnsiTheme="majorBidi" w:cstheme="majorBidi" w:hint="cs"/>
-                                  <w:cs/>
-                                </w:rPr>
-                                <w:t>บัญชี</w:t>
-                              </w:r>
-                              <w:r>
-                                <w:rPr>
-                                  <w:rFonts w:asciiTheme="majorBidi" w:hAnsiTheme="majorBidi" w:cstheme="majorBidi" w:hint="cs"/>
-                                  <w:cs/>
-                                </w:rPr>
-                                <w:t>รายวันทั่วไป</w:t>
+                                <w:t>1 คุณสมบัติของซอฟแวร์โปรแกรมบัญชี (บทที่ 2 : 4)</w:t>
                               </w:r>
                             </w:p>
                             <w:p>
                               <w:pPr>
+                                <w:spacing w:after="0"/>
                                 <w:rPr>
                                   <w:rFonts w:asciiTheme="majorBidi" w:hAnsiTheme="majorBidi" w:cstheme="majorBidi"/>
                                 </w:rPr>
                               </w:pPr>
                               <w:r>
                                 <w:rPr>
-                                  <w:rFonts w:asciiTheme="majorBidi" w:hAnsiTheme="majorBidi" w:cstheme="majorBidi" w:hint="cs"/>
+                                  <w:rFonts w:asciiTheme="majorBidi" w:hAnsiTheme="majorBidi" w:cs="Angsana New"/>
                                   <w:cs/>
                                 </w:rPr>
-                                <w:t>2.บัญชีแยกประเภท</w:t>
+                                <w:t>2 ความเหมาะสมกับองค์กร (บทที่ 2 : 4)</w:t>
                               </w:r>
                             </w:p>
                             <w:p>
                               <w:pPr>
+                                <w:spacing w:after="0"/>
                                 <w:rPr>
                                   <w:rFonts w:asciiTheme="majorBidi" w:hAnsiTheme="majorBidi" w:cstheme="majorBidi"/>
                                 </w:rPr>
                               </w:pPr>
                               <w:r>
                                 <w:rPr>
-                                  <w:rFonts w:asciiTheme="majorBidi" w:hAnsiTheme="majorBidi" w:cstheme="majorBidi" w:hint="cs"/>
+                                  <w:rFonts w:asciiTheme="majorBidi" w:hAnsiTheme="majorBidi" w:cs="Angsana New"/>
                                   <w:cs/>
                                 </w:rPr>
-                                <w:t>3.งบทดลอง</w:t>
+                                <w:t>3 ราคาและความคุ้มค่าในการลงทุน (บทที่ 2 : 4)</w:t>
                               </w:r>
                             </w:p>
                             <w:p>
                               <w:pPr>
+                                <w:spacing w:after="0"/>
                                 <w:rPr>
                                   <w:rFonts w:asciiTheme="majorBidi" w:hAnsiTheme="majorBidi" w:cstheme="majorBidi"/>
                                 </w:rPr>
                               </w:pPr>
                               <w:r>
                                 <w:rPr>
-                                  <w:rFonts w:asciiTheme="majorBidi" w:hAnsiTheme="majorBidi" w:cstheme="majorBidi" w:hint="cs"/>
+                                  <w:rFonts w:asciiTheme="majorBidi" w:hAnsiTheme="majorBidi" w:cs="Angsana New"/>
                                   <w:cs/>
                                 </w:rPr>
-                                <w:t>4.งบดุล</w:t>
+                                <w:t>4 ความปลอดภัยและการสำรองข้อมูล (บทที่ 2 : 3 )</w:t>
                               </w:r>
-                            </w:p>
-                            <w:p>
-                              <w:pPr>
-                                <w:rPr>
-                                  <w:rFonts w:asciiTheme="majorBidi" w:hAnsiTheme="majorBidi" w:cstheme="majorBidi"/>
-                                </w:rPr>
-                              </w:pPr>
-                              <w:r>
-                                <w:rPr>
-                                  <w:rFonts w:asciiTheme="majorBidi" w:hAnsiTheme="majorBidi" w:cstheme="majorBidi" w:hint="cs"/>
-                                  <w:cs/>
-                                </w:rPr>
-                                <w:t>5.งบทดลอง</w:t>
-                              </w:r>
-                            </w:p>
-                            <w:p>
-                              <w:pPr>
-                                <w:rPr>
-                                  <w:rFonts w:asciiTheme="majorBidi" w:hAnsiTheme="majorBidi" w:cstheme="majorBidi"/>
-                                </w:rPr>
-                              </w:pPr>
                             </w:p>
                             <w:p>
                               <w:pPr>
@@ -349,169 +318,14 @@
                                 <w:jc w:val="center"/>
                                 <w:rPr>
                                   <w:rFonts w:asciiTheme="majorBidi" w:hAnsiTheme="majorBidi" w:cstheme="majorBidi"/>
-                                  <w:cs/>
                                 </w:rPr>
                               </w:pPr>
                               <w:r>
                                 <w:rPr>
-                                  <w:rFonts w:asciiTheme="majorBidi" w:hAnsiTheme="majorBidi" w:cstheme="majorBidi" w:hint="cs"/>
+                                  <w:rFonts w:asciiTheme="majorBidi" w:hAnsiTheme="majorBidi" w:cs="Angsana New"/>
                                   <w:cs/>
                                 </w:rPr>
-                                <w:t>คุณลักษณะ</w:t>
-                              </w:r>
-                              <w:r>
-                                <w:rPr>
-                                  <w:rFonts w:asciiTheme="majorBidi" w:hAnsiTheme="majorBidi" w:cstheme="majorBidi" w:hint="cs"/>
-                                  <w:cs/>
-                                </w:rPr>
-                                <w:t>ของซอฟต์แวร์บัญชีที่ดี</w:t>
-                              </w:r>
-                            </w:p>
-                            <w:p>
-                              <w:pPr>
-                                <w:rPr>
-                                  <w:rFonts w:asciiTheme="majorBidi" w:hAnsiTheme="majorBidi" w:cstheme="majorBidi"/>
-                                  <w:cs/>
-                                </w:rPr>
-                              </w:pPr>
-                              <w:r>
-                                <w:rPr>
-                                  <w:rFonts w:asciiTheme="majorBidi" w:hAnsiTheme="majorBidi" w:cstheme="majorBidi"/>
-                                  <w:cs/>
-                                </w:rPr>
-                                <w:t>1 คุณสมบัติของซอฟแวร์โปรแกรมบัญชี</w:t>
-                              </w:r>
-                              <w:r>
-                                <w:rPr>
-                                  <w:rFonts w:asciiTheme="majorBidi" w:hAnsiTheme="majorBidi" w:cstheme="majorBidi"/>
-                                  <w:cs/>
-                                </w:rPr>
-                                <w:t xml:space="preserve"> (บทที่ 2 </w:t>
-                              </w:r>
-                              <w:r>
-                                <w:rPr>
-                                  <w:rFonts w:asciiTheme="majorBidi" w:hAnsiTheme="majorBidi" w:cstheme="majorBidi"/>
-                                </w:rPr>
-                                <w:t xml:space="preserve">: </w:t>
-                              </w:r>
-                              <w:r>
-                                <w:rPr>
-                                  <w:rFonts w:asciiTheme="majorBidi" w:hAnsiTheme="majorBidi" w:cstheme="majorBidi"/>
-                                  <w:cs/>
-                                </w:rPr>
-                                <w:t>4)</w:t>
-                              </w:r>
-                              <w:r>
-                                <w:rPr>
-                                  <w:rFonts w:asciiTheme="majorBidi" w:hAnsiTheme="majorBidi" w:cstheme="majorBidi"/>
-                                  <w:cs/>
-                                </w:rPr>
-                                <w:br/>
-                                <w:t>2 ความเหมาะสมกับองค์กร</w:t>
-                              </w:r>
-                              <w:r>
-                                <w:rPr>
-                                  <w:rFonts w:asciiTheme="majorBidi" w:hAnsiTheme="majorBidi" w:cstheme="majorBidi"/>
-                                </w:rPr>
-                                <w:t xml:space="preserve"> </w:t>
-                              </w:r>
-                              <w:r>
-                                <w:rPr>
-                                  <w:rFonts w:asciiTheme="majorBidi" w:hAnsiTheme="majorBidi" w:cstheme="majorBidi"/>
-                                  <w:cs/>
-                                </w:rPr>
-                                <w:t xml:space="preserve">(บทที่ 2 </w:t>
-                              </w:r>
-                              <w:r>
-                                <w:rPr>
-                                  <w:rFonts w:asciiTheme="majorBidi" w:hAnsiTheme="majorBidi" w:cstheme="majorBidi"/>
-                                </w:rPr>
-                                <w:t xml:space="preserve">: </w:t>
-                              </w:r>
-                              <w:r>
-                                <w:rPr>
-                                  <w:rFonts w:asciiTheme="majorBidi" w:hAnsiTheme="majorBidi" w:cstheme="majorBidi"/>
-                                  <w:cs/>
-                                </w:rPr>
-                                <w:t>4)</w:t>
-                              </w:r>
-                              <w:r>
-                                <w:rPr>
-                                  <w:rFonts w:asciiTheme="majorBidi" w:hAnsiTheme="majorBidi" w:cstheme="majorBidi"/>
-                                </w:rPr>
-                                <w:br/>
-                              </w:r>
-                              <w:r>
-                                <w:rPr>
-                                  <w:rFonts w:asciiTheme="majorBidi" w:hAnsiTheme="majorBidi" w:cstheme="majorBidi"/>
-                                  <w:cs/>
-                                </w:rPr>
-                                <w:t>3 ราคาและความคุ้มค่าในการลงทุน</w:t>
-                              </w:r>
-                              <w:r>
-                                <w:rPr>
-                                  <w:rFonts w:asciiTheme="majorBidi" w:hAnsiTheme="majorBidi" w:cstheme="majorBidi"/>
-                                </w:rPr>
-                                <w:t xml:space="preserve"> </w:t>
-                              </w:r>
-                              <w:r>
-                                <w:rPr>
-                                  <w:rFonts w:asciiTheme="majorBidi" w:hAnsiTheme="majorBidi" w:cstheme="majorBidi"/>
-                                  <w:cs/>
-                                </w:rPr>
-                                <w:t xml:space="preserve">(บทที่ 2 </w:t>
-                              </w:r>
-                              <w:r>
-                                <w:rPr>
-                                  <w:rFonts w:asciiTheme="majorBidi" w:hAnsiTheme="majorBidi" w:cstheme="majorBidi"/>
-                                </w:rPr>
-                                <w:t xml:space="preserve">: </w:t>
-                              </w:r>
-                              <w:r>
-                                <w:rPr>
-                                  <w:rFonts w:asciiTheme="majorBidi" w:hAnsiTheme="majorBidi" w:cstheme="majorBidi"/>
-                                  <w:cs/>
-                                </w:rPr>
-                                <w:t>4)</w:t>
-                              </w:r>
-                              <w:r>
-                                <w:rPr>
-                                  <w:rFonts w:asciiTheme="majorBidi" w:hAnsiTheme="majorBidi" w:cstheme="majorBidi"/>
-                                </w:rPr>
-                                <w:br/>
-                              </w:r>
-                              <w:r>
-                                <w:rPr>
-                                  <w:rFonts w:asciiTheme="majorBidi" w:hAnsiTheme="majorBidi" w:cstheme="majorBidi"/>
-                                  <w:cs/>
-                                </w:rPr>
-                                <w:t>4 ความปลอดภัยและการสำรองข้อมูล</w:t>
-                              </w:r>
-                              <w:r>
-                                <w:rPr>
-                                  <w:rFonts w:asciiTheme="majorBidi" w:hAnsiTheme="majorBidi" w:cstheme="majorBidi"/>
-                                </w:rPr>
-                                <w:t xml:space="preserve"> </w:t>
-                              </w:r>
-                              <w:r>
-                                <w:rPr>
-                                  <w:rFonts w:asciiTheme="majorBidi" w:hAnsiTheme="majorBidi" w:cstheme="majorBidi"/>
-                                  <w:cs/>
-                                </w:rPr>
-                                <w:t xml:space="preserve">(บทที่ 2 </w:t>
-                              </w:r>
-                              <w:r>
-                                <w:rPr>
-                                  <w:rFonts w:asciiTheme="majorBidi" w:hAnsiTheme="majorBidi" w:cstheme="majorBidi"/>
-                                </w:rPr>
-                                <w:t xml:space="preserve">: </w:t>
-                              </w:r>
-                              <w:r>
-                                <w:rPr>
-                                  <w:rFonts w:asciiTheme="majorBidi" w:hAnsiTheme="majorBidi" w:cstheme="majorBidi"/>
-                                  <w:cs/>
-                                </w:rPr>
-                                <w:t>3 )</w:t>
+                                <w:t>โปรแกรมสำเร็จรูปทางการบัญชี</w:t>
                               </w:r>
                             </w:p>
                             <w:p>
@@ -520,6 +334,69 @@
                                   <w:rFonts w:asciiTheme="majorBidi" w:hAnsiTheme="majorBidi" w:cstheme="majorBidi"/>
                                 </w:rPr>
                               </w:pPr>
+                              <w:r>
+                                <w:rPr>
+                                  <w:rFonts w:asciiTheme="majorBidi" w:hAnsiTheme="majorBidi" w:cs="Angsana New"/>
+                                  <w:cs/>
+                                </w:rPr>
+                                <w:t>1.บัญชีรายวันทั่วไป</w:t>
+                              </w:r>
+                            </w:p>
+                            <w:p>
+                              <w:pPr>
+                                <w:rPr>
+                                  <w:rFonts w:asciiTheme="majorBidi" w:hAnsiTheme="majorBidi" w:cstheme="majorBidi"/>
+                                </w:rPr>
+                              </w:pPr>
+                              <w:r>
+                                <w:rPr>
+                                  <w:rFonts w:asciiTheme="majorBidi" w:hAnsiTheme="majorBidi" w:cs="Angsana New"/>
+                                  <w:cs/>
+                                </w:rPr>
+                                <w:t>2.บัญชีแยกประเภท</w:t>
+                              </w:r>
+                            </w:p>
+                            <w:p>
+                              <w:pPr>
+                                <w:rPr>
+                                  <w:rFonts w:asciiTheme="majorBidi" w:hAnsiTheme="majorBidi" w:cstheme="majorBidi"/>
+                                </w:rPr>
+                              </w:pPr>
+                              <w:r>
+                                <w:rPr>
+                                  <w:rFonts w:asciiTheme="majorBidi" w:hAnsiTheme="majorBidi" w:cs="Angsana New"/>
+                                  <w:cs/>
+                                </w:rPr>
+                                <w:t>3.งบทดลอง</w:t>
+                              </w:r>
+                            </w:p>
+                            <w:p>
+                              <w:pPr>
+                                <w:rPr>
+                                  <w:rFonts w:asciiTheme="majorBidi" w:hAnsiTheme="majorBidi" w:cstheme="majorBidi"/>
+                                </w:rPr>
+                              </w:pPr>
+                              <w:r>
+                                <w:rPr>
+                                  <w:rFonts w:asciiTheme="majorBidi" w:hAnsiTheme="majorBidi" w:cs="Angsana New"/>
+                                  <w:cs/>
+                                </w:rPr>
+                                <w:t>4.งบดุล</w:t>
+                              </w:r>
+                            </w:p>
+                            <w:p>
+                              <w:pPr>
+                                <w:rPr>
+                                  <w:rFonts w:asciiTheme="majorBidi" w:hAnsiTheme="majorBidi" w:cstheme="majorBidi"/>
+                                </w:rPr>
+                              </w:pPr>
+                              <w:r>
+                                <w:rPr>
+                                  <w:rFonts w:asciiTheme="majorBidi" w:hAnsiTheme="majorBidi" w:cs="Angsana New"/>
+                                  <w:cs/>
+                                </w:rPr>
+                                <w:t>5.งบทดลอง</w:t>
+                              </w:r>
                             </w:p>
                             <w:p>
                               <w:pPr>
@@ -606,102 +483,71 @@
                         </w:pPr>
                         <w:r>
                           <w:rPr>
-                            <w:rFonts w:asciiTheme="majorBidi" w:hAnsiTheme="majorBidi" w:cstheme="majorBidi"/>
+                            <w:rFonts w:asciiTheme="majorBidi" w:hAnsiTheme="majorBidi" w:cs="Angsana New"/>
                             <w:cs/>
                           </w:rPr>
-                          <w:t>โปรแกรมสำเร็จรูปทางการบัญชี</w:t>
+                          <w:t>คุณลักษณะของซอฟต์แวร์บัญชีที่ดี</w:t>
                         </w:r>
                       </w:p>
                       <w:p>
                         <w:pPr>
+                          <w:spacing w:after="0"/>
                           <w:rPr>
                             <w:rFonts w:asciiTheme="majorBidi" w:hAnsiTheme="majorBidi" w:cstheme="majorBidi"/>
                           </w:rPr>
                         </w:pPr>
                         <w:r>
                           <w:rPr>
-                            <w:rFonts w:asciiTheme="majorBidi" w:hAnsiTheme="majorBidi" w:cstheme="majorBidi" w:hint="cs"/>
+                            <w:rFonts w:asciiTheme="majorBidi" w:hAnsiTheme="majorBidi" w:cs="Angsana New"/>
                             <w:cs/>
                           </w:rPr>
-                          <w:t>1.</w:t>
-                        </w:r>
-                        <w:r>
-                          <w:rPr>
-                            <w:rFonts w:asciiTheme="majorBidi" w:hAnsiTheme="majorBidi" w:cstheme="majorBidi" w:hint="cs"/>
-                            <w:cs/>
-                          </w:rPr>
-                          <w:t>บัญชี</w:t>
-                        </w:r>
-                        <w:r>
-                          <w:rPr>
-                            <w:rFonts w:asciiTheme="majorBidi" w:hAnsiTheme="majorBidi" w:cstheme="majorBidi" w:hint="cs"/>
-                            <w:cs/>
-                          </w:rPr>
-                          <w:t>รายวันทั่วไป</w:t>
+                          <w:t>1 คุณสมบัติของซอฟแวร์โปรแกรมบัญชี (บทที่ 2 : 4)</w:t>
                         </w:r>
                       </w:p>
                       <w:p>
                         <w:pPr>
+                          <w:spacing w:after="0"/>
                           <w:rPr>
                             <w:rFonts w:asciiTheme="majorBidi" w:hAnsiTheme="majorBidi" w:cstheme="majorBidi"/>
                           </w:rPr>
                         </w:pPr>
                         <w:r>
                           <w:rPr>
-                            <w:rFonts w:asciiTheme="majorBidi" w:hAnsiTheme="majorBidi" w:cstheme="majorBidi" w:hint="cs"/>
+                            <w:rFonts w:asciiTheme="majorBidi" w:hAnsiTheme="majorBidi" w:cs="Angsana New"/>
                             <w:cs/>
                           </w:rPr>
-                          <w:t>2.บัญชีแยกประเภท</w:t>
+                          <w:t>2 ความเหมาะสมกับองค์กร (บทที่ 2 : 4)</w:t>
                         </w:r>
                       </w:p>
                       <w:p>
                         <w:pPr>
+                          <w:spacing w:after="0"/>
                           <w:rPr>
                             <w:rFonts w:asciiTheme="majorBidi" w:hAnsiTheme="majorBidi" w:cstheme="majorBidi"/>
                           </w:rPr>
                         </w:pPr>
                         <w:r>
                           <w:rPr>
-                            <w:rFonts w:asciiTheme="majorBidi" w:hAnsiTheme="majorBidi" w:cstheme="majorBidi" w:hint="cs"/>
+                            <w:rFonts w:asciiTheme="majorBidi" w:hAnsiTheme="majorBidi" w:cs="Angsana New"/>
                             <w:cs/>
                           </w:rPr>
-                          <w:t>3.งบทดลอง</w:t>
+                          <w:t>3 ราคาและความคุ้มค่าในการลงทุน (บทที่ 2 : 4)</w:t>
                         </w:r>
                       </w:p>
                       <w:p>
                         <w:pPr>
+                          <w:spacing w:after="0"/>
                           <w:rPr>
                             <w:rFonts w:asciiTheme="majorBidi" w:hAnsiTheme="majorBidi" w:cstheme="majorBidi"/>
                           </w:rPr>
                         </w:pPr>
                         <w:r>
                           <w:rPr>
-                            <w:rFonts w:asciiTheme="majorBidi" w:hAnsiTheme="majorBidi" w:cstheme="majorBidi" w:hint="cs"/>
+                            <w:rFonts w:asciiTheme="majorBidi" w:hAnsiTheme="majorBidi" w:cs="Angsana New"/>
                             <w:cs/>
                           </w:rPr>
-                          <w:t>4.งบดุล</w:t>
+                          <w:t>4 ความปลอดภัยและการสำรองข้อมูล (บทที่ 2 : 3 )</w:t>
                         </w:r>
-                      </w:p>
-                      <w:p>
-                        <w:pPr>
-                          <w:rPr>
-                            <w:rFonts w:asciiTheme="majorBidi" w:hAnsiTheme="majorBidi" w:cstheme="majorBidi"/>
-                          </w:rPr>
-                        </w:pPr>
-                        <w:r>
-                          <w:rPr>
-                            <w:rFonts w:asciiTheme="majorBidi" w:hAnsiTheme="majorBidi" w:cstheme="majorBidi" w:hint="cs"/>
-                            <w:cs/>
-                          </w:rPr>
-                          <w:t>5.งบทดลอง</w:t>
-                        </w:r>
-                      </w:p>
-                      <w:p>
-                        <w:pPr>
-                          <w:rPr>
-                            <w:rFonts w:asciiTheme="majorBidi" w:hAnsiTheme="majorBidi" w:cstheme="majorBidi"/>
-                          </w:rPr>
-                        </w:pPr>
                       </w:p>
                       <w:p>
                         <w:pPr>
@@ -736,169 +582,14 @@
                           <w:jc w:val="center"/>
                           <w:rPr>
                             <w:rFonts w:asciiTheme="majorBidi" w:hAnsiTheme="majorBidi" w:cstheme="majorBidi"/>
-                            <w:cs/>
                           </w:rPr>
                         </w:pPr>
                         <w:r>
                           <w:rPr>
-                            <w:rFonts w:asciiTheme="majorBidi" w:hAnsiTheme="majorBidi" w:cstheme="majorBidi" w:hint="cs"/>
+                            <w:rFonts w:asciiTheme="majorBidi" w:hAnsiTheme="majorBidi" w:cs="Angsana New"/>
                             <w:cs/>
                           </w:rPr>
-                          <w:t>คุณลักษณะ</w:t>
-                        </w:r>
-                        <w:r>
-                          <w:rPr>
-                            <w:rFonts w:asciiTheme="majorBidi" w:hAnsiTheme="majorBidi" w:cstheme="majorBidi" w:hint="cs"/>
-                            <w:cs/>
-                          </w:rPr>
-                          <w:t>ของซอฟต์แวร์บัญชีที่ดี</w:t>
-                        </w:r>
-                      </w:p>
-                      <w:p>
-                        <w:pPr>
-                          <w:rPr>
-                            <w:rFonts w:asciiTheme="majorBidi" w:hAnsiTheme="majorBidi" w:cstheme="majorBidi"/>
-                            <w:cs/>
-                          </w:rPr>
-                        </w:pPr>
-                        <w:r>
-                          <w:rPr>
-                            <w:rFonts w:asciiTheme="majorBidi" w:hAnsiTheme="majorBidi" w:cstheme="majorBidi"/>
-                            <w:cs/>
-                          </w:rPr>
-                          <w:t>1 คุณสมบัติของซอฟแวร์โปรแกรมบัญชี</w:t>
-                        </w:r>
-                        <w:r>
-                          <w:rPr>
-                            <w:rFonts w:asciiTheme="majorBidi" w:hAnsiTheme="majorBidi" w:cstheme="majorBidi"/>
-                            <w:cs/>
-                          </w:rPr>
-                          <w:t xml:space="preserve"> (บทที่ 2 </w:t>
-                        </w:r>
-                        <w:r>
-                          <w:rPr>
-                            <w:rFonts w:asciiTheme="majorBidi" w:hAnsiTheme="majorBidi" w:cstheme="majorBidi"/>
-                          </w:rPr>
-                          <w:t xml:space="preserve">: </w:t>
-                        </w:r>
-                        <w:r>
-                          <w:rPr>
-                            <w:rFonts w:asciiTheme="majorBidi" w:hAnsiTheme="majorBidi" w:cstheme="majorBidi"/>
-                            <w:cs/>
-                          </w:rPr>
-                          <w:t>4)</w:t>
-                        </w:r>
-                        <w:r>
-                          <w:rPr>
-                            <w:rFonts w:asciiTheme="majorBidi" w:hAnsiTheme="majorBidi" w:cstheme="majorBidi"/>
-                            <w:cs/>
-                          </w:rPr>
-                          <w:br/>
-                          <w:t>2 ความเหมาะสมกับองค์กร</w:t>
-                        </w:r>
-                        <w:r>
-                          <w:rPr>
-                            <w:rFonts w:asciiTheme="majorBidi" w:hAnsiTheme="majorBidi" w:cstheme="majorBidi"/>
-                          </w:rPr>
-                          <w:t xml:space="preserve"> </w:t>
-                        </w:r>
-                        <w:r>
-                          <w:rPr>
-                            <w:rFonts w:asciiTheme="majorBidi" w:hAnsiTheme="majorBidi" w:cstheme="majorBidi"/>
-                            <w:cs/>
-                          </w:rPr>
-                          <w:t xml:space="preserve">(บทที่ 2 </w:t>
-                        </w:r>
-                        <w:r>
-                          <w:rPr>
-                            <w:rFonts w:asciiTheme="majorBidi" w:hAnsiTheme="majorBidi" w:cstheme="majorBidi"/>
-                          </w:rPr>
-                          <w:t xml:space="preserve">: </w:t>
-                        </w:r>
-                        <w:r>
-                          <w:rPr>
-                            <w:rFonts w:asciiTheme="majorBidi" w:hAnsiTheme="majorBidi" w:cstheme="majorBidi"/>
-                            <w:cs/>
-                          </w:rPr>
-                          <w:t>4)</w:t>
-                        </w:r>
-                        <w:r>
-                          <w:rPr>
-                            <w:rFonts w:asciiTheme="majorBidi" w:hAnsiTheme="majorBidi" w:cstheme="majorBidi"/>
-                          </w:rPr>
-                          <w:br/>
-                        </w:r>
-                        <w:r>
-                          <w:rPr>
-                            <w:rFonts w:asciiTheme="majorBidi" w:hAnsiTheme="majorBidi" w:cstheme="majorBidi"/>
-                            <w:cs/>
-                          </w:rPr>
-                          <w:t>3 ราคาและความคุ้มค่าในการลงทุน</w:t>
-                        </w:r>
-                        <w:r>
-                          <w:rPr>
-                            <w:rFonts w:asciiTheme="majorBidi" w:hAnsiTheme="majorBidi" w:cstheme="majorBidi"/>
-                          </w:rPr>
-                          <w:t xml:space="preserve"> </w:t>
-                        </w:r>
-                        <w:r>
-                          <w:rPr>
-                            <w:rFonts w:asciiTheme="majorBidi" w:hAnsiTheme="majorBidi" w:cstheme="majorBidi"/>
-                            <w:cs/>
-                          </w:rPr>
-                          <w:t xml:space="preserve">(บทที่ 2 </w:t>
-                        </w:r>
-                        <w:r>
-                          <w:rPr>
-                            <w:rFonts w:asciiTheme="majorBidi" w:hAnsiTheme="majorBidi" w:cstheme="majorBidi"/>
-                          </w:rPr>
-                          <w:t xml:space="preserve">: </w:t>
-                        </w:r>
-                        <w:r>
-                          <w:rPr>
-                            <w:rFonts w:asciiTheme="majorBidi" w:hAnsiTheme="majorBidi" w:cstheme="majorBidi"/>
-                            <w:cs/>
-                          </w:rPr>
-                          <w:t>4)</w:t>
-                        </w:r>
-                        <w:r>
-                          <w:rPr>
-                            <w:rFonts w:asciiTheme="majorBidi" w:hAnsiTheme="majorBidi" w:cstheme="majorBidi"/>
-                          </w:rPr>
-                          <w:br/>
-                        </w:r>
-                        <w:r>
-                          <w:rPr>
-                            <w:rFonts w:asciiTheme="majorBidi" w:hAnsiTheme="majorBidi" w:cstheme="majorBidi"/>
-                            <w:cs/>
-                          </w:rPr>
-                          <w:t>4 ความปลอดภัยและการสำรองข้อมูล</w:t>
-                        </w:r>
-                        <w:r>
-                          <w:rPr>
-                            <w:rFonts w:asciiTheme="majorBidi" w:hAnsiTheme="majorBidi" w:cstheme="majorBidi"/>
-                          </w:rPr>
-                          <w:t xml:space="preserve"> </w:t>
-                        </w:r>
-                        <w:r>
-                          <w:rPr>
-                            <w:rFonts w:asciiTheme="majorBidi" w:hAnsiTheme="majorBidi" w:cstheme="majorBidi"/>
-                            <w:cs/>
-                          </w:rPr>
-                          <w:t xml:space="preserve">(บทที่ 2 </w:t>
-                        </w:r>
-                        <w:r>
-                          <w:rPr>
-                            <w:rFonts w:asciiTheme="majorBidi" w:hAnsiTheme="majorBidi" w:cstheme="majorBidi"/>
-                          </w:rPr>
-                          <w:t xml:space="preserve">: </w:t>
-                        </w:r>
-                        <w:r>
-                          <w:rPr>
-                            <w:rFonts w:asciiTheme="majorBidi" w:hAnsiTheme="majorBidi" w:cstheme="majorBidi"/>
-                            <w:cs/>
-                          </w:rPr>
-                          <w:t>3 )</w:t>
+                          <w:t>โปรแกรมสำเร็จรูปทางการบัญชี</w:t>
                         </w:r>
                       </w:p>
                       <w:p>
@@ -907,6 +598,69 @@
                             <w:rFonts w:asciiTheme="majorBidi" w:hAnsiTheme="majorBidi" w:cstheme="majorBidi"/>
                           </w:rPr>
                         </w:pPr>
+                        <w:r>
+                          <w:rPr>
+                            <w:rFonts w:asciiTheme="majorBidi" w:hAnsiTheme="majorBidi" w:cs="Angsana New"/>
+                            <w:cs/>
+                          </w:rPr>
+                          <w:t>1.บัญชีรายวันทั่วไป</w:t>
+                        </w:r>
+                      </w:p>
+                      <w:p>
+                        <w:pPr>
+                          <w:rPr>
+                            <w:rFonts w:asciiTheme="majorBidi" w:hAnsiTheme="majorBidi" w:cstheme="majorBidi"/>
+                          </w:rPr>
+                        </w:pPr>
+                        <w:r>
+                          <w:rPr>
+                            <w:rFonts w:asciiTheme="majorBidi" w:hAnsiTheme="majorBidi" w:cs="Angsana New"/>
+                            <w:cs/>
+                          </w:rPr>
+                          <w:t>2.บัญชีแยกประเภท</w:t>
+                        </w:r>
+                      </w:p>
+                      <w:p>
+                        <w:pPr>
+                          <w:rPr>
+                            <w:rFonts w:asciiTheme="majorBidi" w:hAnsiTheme="majorBidi" w:cstheme="majorBidi"/>
+                          </w:rPr>
+                        </w:pPr>
+                        <w:r>
+                          <w:rPr>
+                            <w:rFonts w:asciiTheme="majorBidi" w:hAnsiTheme="majorBidi" w:cs="Angsana New"/>
+                            <w:cs/>
+                          </w:rPr>
+                          <w:t>3.งบทดลอง</w:t>
+                        </w:r>
+                      </w:p>
+                      <w:p>
+                        <w:pPr>
+                          <w:rPr>
+                            <w:rFonts w:asciiTheme="majorBidi" w:hAnsiTheme="majorBidi" w:cstheme="majorBidi"/>
+                          </w:rPr>
+                        </w:pPr>
+                        <w:r>
+                          <w:rPr>
+                            <w:rFonts w:asciiTheme="majorBidi" w:hAnsiTheme="majorBidi" w:cs="Angsana New"/>
+                            <w:cs/>
+                          </w:rPr>
+                          <w:t>4.งบดุล</w:t>
+                        </w:r>
+                      </w:p>
+                      <w:p>
+                        <w:pPr>
+                          <w:rPr>
+                            <w:rFonts w:asciiTheme="majorBidi" w:hAnsiTheme="majorBidi" w:cstheme="majorBidi"/>
+                          </w:rPr>
+                        </w:pPr>
+                        <w:r>
+                          <w:rPr>
+                            <w:rFonts w:asciiTheme="majorBidi" w:hAnsiTheme="majorBidi" w:cs="Angsana New"/>
+                            <w:cs/>
+                          </w:rPr>
+                          <w:t>5.งบทดลอง</w:t>
+                        </w:r>
                       </w:p>
                       <w:p>
                         <w:pPr>
@@ -948,6 +702,8 @@
           </mc:Fallback>
         </mc:AlternateContent>
       </w:r>
+      <w:bookmarkStart w:id="0" w:name="_GoBack"/>
+      <w:bookmarkEnd w:id="0"/>
     </w:p>
     <w:p>
       <w:pPr>
@@ -1936,8 +1692,6 @@
           </mc:Fallback>
         </mc:AlternateContent>
       </w:r>
-      <w:bookmarkStart w:id="0" w:name="_GoBack"/>
-      <w:bookmarkEnd w:id="0"/>
     </w:p>
     <w:p>
       <w:pPr>

</xml_diff>